<commit_message>
Updated documents with time spent for final hand in
Presentation, Report, Risk and Time calc
</commit_message>
<xml_diff>
--- a/documentation/FinalHandin/Final_Report_PerfectTime.docx
+++ b/documentation/FinalHandin/Final_Report_PerfectTime.docx
@@ -54,15 +54,7 @@
         <w:spacing w:after="0" w:line="240" w:lineRule="auto"/>
       </w:pPr>
       <w:r>
-        <w:t xml:space="preserve">+++ </w:t>
-      </w:r>
-      <w:proofErr w:type="spellStart"/>
-      <w:r>
-        <w:t>YouTrack</w:t>
-      </w:r>
-      <w:proofErr w:type="spellEnd"/>
-      <w:r>
-        <w:t xml:space="preserve">: </w:t>
+        <w:t xml:space="preserve">+++ YouTrack: </w:t>
       </w:r>
       <w:r>
         <w:tab/>
@@ -281,6 +273,9 @@
             <w:pPr>
               <w:cnfStyle w:val="000000100000" w:firstRow="0" w:lastRow="0" w:firstColumn="0" w:lastColumn="0" w:oddVBand="0" w:evenVBand="0" w:oddHBand="1" w:evenHBand="0" w:firstRowFirstColumn="0" w:firstRowLastColumn="0" w:lastRowFirstColumn="0" w:lastRowLastColumn="0"/>
             </w:pPr>
+            <w:r>
+              <w:t>120</w:t>
+            </w:r>
           </w:p>
         </w:tc>
       </w:tr>
@@ -291,13 +286,8 @@
             <w:tcW w:w="1696" w:type="dxa"/>
           </w:tcPr>
           <w:p>
-            <w:proofErr w:type="spellStart"/>
             <w:r>
-              <w:t>Karcher</w:t>
-            </w:r>
-            <w:proofErr w:type="spellEnd"/>
-            <w:r>
-              <w:t>, Lukas</w:t>
+              <w:t>Karcher, Lukas</w:t>
             </w:r>
           </w:p>
         </w:tc>
@@ -343,6 +333,9 @@
             <w:pPr>
               <w:cnfStyle w:val="000000000000" w:firstRow="0" w:lastRow="0" w:firstColumn="0" w:lastColumn="0" w:oddVBand="0" w:evenVBand="0" w:oddHBand="0" w:evenHBand="0" w:firstRowFirstColumn="0" w:firstRowLastColumn="0" w:lastRowFirstColumn="0" w:lastRowLastColumn="0"/>
             </w:pPr>
+            <w:r>
+              <w:t>174</w:t>
+            </w:r>
           </w:p>
         </w:tc>
       </w:tr>
@@ -409,18 +402,19 @@
             <w:pPr>
               <w:cnfStyle w:val="000000100000" w:firstRow="0" w:lastRow="0" w:firstColumn="0" w:lastColumn="0" w:oddVBand="0" w:evenVBand="0" w:oddHBand="1" w:evenHBand="0" w:firstRowFirstColumn="0" w:firstRowLastColumn="0" w:lastRowFirstColumn="0" w:lastRowLastColumn="0"/>
             </w:pPr>
+            <w:r>
+              <w:t>176</w:t>
+            </w:r>
           </w:p>
         </w:tc>
       </w:tr>
       <w:tr>
         <w:tc>
           <w:tcPr>
+            <w:cnfStyle w:val="001000000000" w:firstRow="0" w:lastRow="0" w:firstColumn="1" w:lastColumn="0" w:oddVBand="0" w:evenVBand="0" w:oddHBand="0" w:evenHBand="0" w:firstRowFirstColumn="0" w:firstRowLastColumn="0" w:lastRowFirstColumn="0" w:lastRowLastColumn="0"/>
             <w:tcW w:w="1696" w:type="dxa"/>
           </w:tcPr>
           <w:p>
-            <w:pPr>
-              <w:cnfStyle w:val="001000000000" w:firstRow="0" w:lastRow="0" w:firstColumn="1" w:lastColumn="0" w:oddVBand="0" w:evenVBand="0" w:oddHBand="0" w:evenHBand="0" w:firstRowFirstColumn="0" w:firstRowLastColumn="0" w:lastRowFirstColumn="0" w:lastRowLastColumn="0"/>
-            </w:pPr>
             <w:r>
               <w:t>Rickel, Jan</w:t>
             </w:r>
@@ -431,6 +425,9 @@
             <w:tcW w:w="2268" w:type="dxa"/>
           </w:tcPr>
           <w:p>
+            <w:pPr>
+              <w:cnfStyle w:val="000000000000" w:firstRow="0" w:lastRow="0" w:firstColumn="0" w:lastColumn="0" w:oddVBand="0" w:evenVBand="0" w:oddHBand="0" w:evenHBand="0" w:firstRowFirstColumn="0" w:firstRowLastColumn="0" w:lastRowFirstColumn="0" w:lastRowLastColumn="0"/>
+            </w:pPr>
             <w:hyperlink r:id="rId13" w:history="1">
               <w:r>
                 <w:rPr>
@@ -446,6 +443,9 @@
             <w:tcW w:w="3686" w:type="dxa"/>
           </w:tcPr>
           <w:p>
+            <w:pPr>
+              <w:cnfStyle w:val="000000000000" w:firstRow="0" w:lastRow="0" w:firstColumn="0" w:lastColumn="0" w:oddVBand="0" w:evenVBand="0" w:oddHBand="0" w:evenHBand="0" w:firstRowFirstColumn="0" w:firstRowLastColumn="0" w:lastRowFirstColumn="0" w:lastRowLastColumn="0"/>
+            </w:pPr>
             <w:r>
               <w:t>Systems Analyst, Tester</w:t>
             </w:r>
@@ -456,8 +456,12 @@
             <w:tcW w:w="1412" w:type="dxa"/>
           </w:tcPr>
           <w:p>
-            <w:bookmarkStart w:id="0" w:name="_GoBack"/>
-            <w:bookmarkEnd w:id="0"/>
+            <w:pPr>
+              <w:cnfStyle w:val="000000000000" w:firstRow="0" w:lastRow="0" w:firstColumn="0" w:lastColumn="0" w:oddVBand="0" w:evenVBand="0" w:oddHBand="0" w:evenHBand="0" w:firstRowFirstColumn="0" w:firstRowLastColumn="0" w:lastRowFirstColumn="0" w:lastRowLastColumn="0"/>
+            </w:pPr>
+            <w:r>
+              <w:t>190</w:t>
+            </w:r>
           </w:p>
         </w:tc>
       </w:tr>
@@ -468,6 +472,20 @@
           <w:sz w:val="21"/>
         </w:rPr>
       </w:pPr>
+      <w:r>
+        <w:rPr>
+          <w:sz w:val="21"/>
+        </w:rPr>
+        <w:t>Out of these 660</w:t>
+      </w:r>
+      <w:r>
+        <w:rPr>
+          <w:sz w:val="21"/>
+        </w:rPr>
+        <w:t xml:space="preserve"> hours, 300 were spent working directly on the defined use cases. The other hours were spent for documentation or blog posts, working on the Firebase infrastructure and implementing tasks unrelated to the defined use cases.</w:t>
+      </w:r>
+      <w:bookmarkStart w:id="0" w:name="_GoBack"/>
+      <w:bookmarkEnd w:id="0"/>
     </w:p>
     <w:p>
       <w:pPr>
@@ -491,12 +509,24 @@
         <w:rPr>
           <w:sz w:val="21"/>
         </w:rPr>
-        <w:t>/9/201</w:t>
+        <w:t>/</w:t>
       </w:r>
       <w:r>
         <w:rPr>
           <w:sz w:val="21"/>
         </w:rPr>
+        <w:t>16</w:t>
+      </w:r>
+      <w:r>
+        <w:rPr>
+          <w:sz w:val="21"/>
+        </w:rPr>
+        <w:t>/201</w:t>
+      </w:r>
+      <w:r>
+        <w:rPr>
+          <w:sz w:val="21"/>
+        </w:rPr>
         <w:t>9</w:t>
       </w:r>
       <w:r>
@@ -509,7 +539,19 @@
         <w:rPr>
           <w:sz w:val="21"/>
         </w:rPr>
-        <w:t xml:space="preserve">Another 44h were outstanding until the </w:t>
+        <w:t xml:space="preserve">Another </w:t>
+      </w:r>
+      <w:r>
+        <w:rPr>
+          <w:sz w:val="21"/>
+        </w:rPr>
+        <w:t>10</w:t>
+      </w:r>
+      <w:r>
+        <w:rPr>
+          <w:sz w:val="21"/>
+        </w:rPr>
+        <w:t xml:space="preserve">h were outstanding until the </w:t>
       </w:r>
       <w:r>
         <w:rPr>
@@ -684,11 +726,9 @@
       </w:sdtPr>
       <w:sdtEndPr/>
       <w:sdtContent>
-        <w:proofErr w:type="spellStart"/>
         <w:r>
           <w:t>PerfectTime</w:t>
         </w:r>
-        <w:proofErr w:type="spellEnd"/>
       </w:sdtContent>
     </w:sdt>
     <w:r>
@@ -959,6 +999,7 @@
     <w:lsdException w:name="HTML Sample" w:semiHidden="1" w:unhideWhenUsed="1"/>
     <w:lsdException w:name="HTML Typewriter" w:semiHidden="1" w:unhideWhenUsed="1"/>
     <w:lsdException w:name="HTML Variable" w:semiHidden="1" w:unhideWhenUsed="1"/>
+    <w:lsdException w:name="Normal Table" w:semiHidden="1" w:unhideWhenUsed="1"/>
     <w:lsdException w:name="annotation subject" w:semiHidden="1" w:unhideWhenUsed="1"/>
     <w:lsdException w:name="No List" w:semiHidden="1" w:unhideWhenUsed="1"/>
     <w:lsdException w:name="Outline List 1" w:semiHidden="1" w:unhideWhenUsed="1"/>
@@ -1005,8 +1046,10 @@
     <w:lsdException w:name="Table Subtle 2" w:semiHidden="1" w:unhideWhenUsed="1"/>
     <w:lsdException w:name="Table Web 1" w:semiHidden="1" w:unhideWhenUsed="1"/>
     <w:lsdException w:name="Table Web 2" w:semiHidden="1" w:unhideWhenUsed="1"/>
+    <w:lsdException w:name="Table Web 3" w:semiHidden="1" w:unhideWhenUsed="1"/>
     <w:lsdException w:name="Balloon Text" w:semiHidden="1" w:unhideWhenUsed="1"/>
     <w:lsdException w:name="Table Grid" w:uiPriority="39"/>
+    <w:lsdException w:name="Table Theme" w:semiHidden="1" w:unhideWhenUsed="1"/>
     <w:lsdException w:name="Placeholder Text" w:semiHidden="1"/>
     <w:lsdException w:name="No Spacing" w:uiPriority="1" w:qFormat="1"/>
     <w:lsdException w:name="Light Shading" w:uiPriority="60"/>
@@ -1561,7 +1604,7 @@
     <w:charset w:val="00"/>
     <w:family w:val="swiss"/>
     <w:pitch w:val="variable"/>
-    <w:sig w:usb0="E0002EFF" w:usb1="C000247B" w:usb2="00000009" w:usb3="00000000" w:csb0="000001FF" w:csb1="00000000"/>
+    <w:sig w:usb0="E0002AFF" w:usb1="4000ACFF" w:usb2="00000001" w:usb3="00000000" w:csb0="000001FF" w:csb1="00000000"/>
   </w:font>
   <w:font w:name="Yu Mincho">
     <w:altName w:val="游明朝"/>
@@ -1576,14 +1619,14 @@
     <w:charset w:val="00"/>
     <w:family w:val="swiss"/>
     <w:pitch w:val="variable"/>
-    <w:sig w:usb0="E0002EFF" w:usb1="C000785B" w:usb2="00000009" w:usb3="00000000" w:csb0="000001FF" w:csb1="00000000"/>
+    <w:sig w:usb0="E0002AFF" w:usb1="C0007843" w:usb2="00000009" w:usb3="00000000" w:csb0="000001FF" w:csb1="00000000"/>
   </w:font>
   <w:font w:name="Calibri Light">
     <w:panose1 w:val="020F0302020204030204"/>
     <w:charset w:val="00"/>
     <w:family w:val="swiss"/>
     <w:pitch w:val="variable"/>
-    <w:sig w:usb0="E0002AFF" w:usb1="C000247B" w:usb2="00000009" w:usb3="00000000" w:csb0="000001FF" w:csb1="00000000"/>
+    <w:sig w:usb0="A0002AEF" w:usb1="4000207B" w:usb2="00000000" w:usb3="00000000" w:csb0="000001FF" w:csb1="00000000"/>
   </w:font>
   <w:font w:name="Yu Gothic Light">
     <w:altName w:val="游ゴシック Light"/>
@@ -1598,7 +1641,7 @@
     <w:charset w:val="00"/>
     <w:family w:val="roman"/>
     <w:pitch w:val="variable"/>
-    <w:sig w:usb0="E0002EFF" w:usb1="C000785B" w:usb2="00000009" w:usb3="00000000" w:csb0="000001FF" w:csb1="00000000"/>
+    <w:sig w:usb0="E0002AFF" w:usb1="C0007843" w:usb2="00000009" w:usb3="00000000" w:csb0="000001FF" w:csb1="00000000"/>
   </w:font>
 </w:fonts>
 </file>
@@ -1620,6 +1663,7 @@
   <w:rsids>
     <w:rsidRoot w:val="001F692B"/>
     <w:rsid w:val="0002371C"/>
+    <w:rsid w:val="000930CE"/>
     <w:rsid w:val="0017132D"/>
     <w:rsid w:val="001F692B"/>
     <w:rsid w:val="00334E0E"/>
@@ -1770,6 +1814,7 @@
     <w:lsdException w:name="HTML Sample" w:semiHidden="1" w:unhideWhenUsed="1"/>
     <w:lsdException w:name="HTML Typewriter" w:semiHidden="1" w:unhideWhenUsed="1"/>
     <w:lsdException w:name="HTML Variable" w:semiHidden="1" w:unhideWhenUsed="1"/>
+    <w:lsdException w:name="Normal Table" w:semiHidden="1" w:unhideWhenUsed="1"/>
     <w:lsdException w:name="annotation subject" w:semiHidden="1" w:unhideWhenUsed="1"/>
     <w:lsdException w:name="No List" w:semiHidden="1" w:unhideWhenUsed="1"/>
     <w:lsdException w:name="Outline List 1" w:semiHidden="1" w:unhideWhenUsed="1"/>
@@ -1816,8 +1861,10 @@
     <w:lsdException w:name="Table Subtle 2" w:semiHidden="1" w:unhideWhenUsed="1"/>
     <w:lsdException w:name="Table Web 1" w:semiHidden="1" w:unhideWhenUsed="1"/>
     <w:lsdException w:name="Table Web 2" w:semiHidden="1" w:unhideWhenUsed="1"/>
+    <w:lsdException w:name="Table Web 3" w:semiHidden="1" w:unhideWhenUsed="1"/>
     <w:lsdException w:name="Balloon Text" w:semiHidden="1" w:unhideWhenUsed="1"/>
     <w:lsdException w:name="Table Grid" w:uiPriority="39"/>
+    <w:lsdException w:name="Table Theme" w:semiHidden="1" w:unhideWhenUsed="1"/>
     <w:lsdException w:name="Placeholder Text" w:semiHidden="1"/>
     <w:lsdException w:name="No Spacing" w:uiPriority="1" w:qFormat="1"/>
     <w:lsdException w:name="Light Shading" w:uiPriority="60"/>

</xml_diff>

<commit_message>
Adapted final time values
</commit_message>
<xml_diff>
--- a/documentation/FinalHandin/Final_Report_PerfectTime.docx
+++ b/documentation/FinalHandin/Final_Report_PerfectTime.docx
@@ -54,7 +54,15 @@
         <w:spacing w:after="0" w:line="240" w:lineRule="auto"/>
       </w:pPr>
       <w:r>
-        <w:t xml:space="preserve">+++ YouTrack: </w:t>
+        <w:t xml:space="preserve">+++ </w:t>
+      </w:r>
+      <w:proofErr w:type="spellStart"/>
+      <w:r>
+        <w:t>YouTrack</w:t>
+      </w:r>
+      <w:proofErr w:type="spellEnd"/>
+      <w:r>
+        <w:t xml:space="preserve">: </w:t>
       </w:r>
       <w:r>
         <w:tab/>
@@ -286,8 +294,13 @@
             <w:tcW w:w="1696" w:type="dxa"/>
           </w:tcPr>
           <w:p>
+            <w:proofErr w:type="spellStart"/>
             <w:r>
-              <w:t>Karcher, Lukas</w:t>
+              <w:t>Karcher</w:t>
+            </w:r>
+            <w:proofErr w:type="spellEnd"/>
+            <w:r>
+              <w:t>, Lukas</w:t>
             </w:r>
           </w:p>
         </w:tc>
@@ -334,7 +347,10 @@
               <w:cnfStyle w:val="000000000000" w:firstRow="0" w:lastRow="0" w:firstColumn="0" w:lastColumn="0" w:oddVBand="0" w:evenVBand="0" w:oddHBand="0" w:evenHBand="0" w:firstRowFirstColumn="0" w:firstRowLastColumn="0" w:lastRowFirstColumn="0" w:lastRowLastColumn="0"/>
             </w:pPr>
             <w:r>
-              <w:t>174</w:t>
+              <w:t>17</w:t>
+            </w:r>
+            <w:r>
+              <w:t>9</w:t>
             </w:r>
           </w:p>
         </w:tc>
@@ -403,7 +419,10 @@
               <w:cnfStyle w:val="000000100000" w:firstRow="0" w:lastRow="0" w:firstColumn="0" w:lastColumn="0" w:oddVBand="0" w:evenVBand="0" w:oddHBand="1" w:evenHBand="0" w:firstRowFirstColumn="0" w:firstRowLastColumn="0" w:lastRowFirstColumn="0" w:lastRowLastColumn="0"/>
             </w:pPr>
             <w:r>
-              <w:t>176</w:t>
+              <w:t>17</w:t>
+            </w:r>
+            <w:r>
+              <w:t>6</w:t>
             </w:r>
           </w:p>
         </w:tc>
@@ -460,7 +479,10 @@
               <w:cnfStyle w:val="000000000000" w:firstRow="0" w:lastRow="0" w:firstColumn="0" w:lastColumn="0" w:oddVBand="0" w:evenVBand="0" w:oddHBand="0" w:evenHBand="0" w:firstRowFirstColumn="0" w:firstRowLastColumn="0" w:lastRowFirstColumn="0" w:lastRowLastColumn="0"/>
             </w:pPr>
             <w:r>
-              <w:t>190</w:t>
+              <w:t>19</w:t>
+            </w:r>
+            <w:r>
+              <w:t>4</w:t>
             </w:r>
           </w:p>
         </w:tc>
@@ -476,13 +498,31 @@
         <w:rPr>
           <w:sz w:val="21"/>
         </w:rPr>
-        <w:t>Out of these 660</w:t>
+        <w:t>Out of these 66</w:t>
       </w:r>
       <w:r>
         <w:rPr>
           <w:sz w:val="21"/>
         </w:rPr>
-        <w:t xml:space="preserve"> hours, 300 were spent working directly on the defined use cases. The other hours were spent for documentation or blog posts, working on the Firebase infrastructure and implementing tasks unrelated to the defined use cases.</w:t>
+        <w:t>9</w:t>
+      </w:r>
+      <w:r>
+        <w:rPr>
+          <w:sz w:val="21"/>
+        </w:rPr>
+        <w:t xml:space="preserve"> hours, 30</w:t>
+      </w:r>
+      <w:r>
+        <w:rPr>
+          <w:sz w:val="21"/>
+        </w:rPr>
+        <w:t>1</w:t>
+      </w:r>
+      <w:r>
+        <w:rPr>
+          <w:sz w:val="21"/>
+        </w:rPr>
+        <w:t xml:space="preserve"> were spent working directly on the defined use cases. The other hours were spent for documentation or blog posts, working on the Firebase infrastructure and implementing tasks unrelated to the defined use cases.</w:t>
       </w:r>
       <w:bookmarkStart w:id="0" w:name="_GoBack"/>
       <w:bookmarkEnd w:id="0"/>
@@ -726,9 +766,11 @@
       </w:sdtPr>
       <w:sdtEndPr/>
       <w:sdtContent>
+        <w:proofErr w:type="spellStart"/>
         <w:r>
           <w:t>PerfectTime</w:t>
         </w:r>
+        <w:proofErr w:type="spellEnd"/>
       </w:sdtContent>
     </w:sdt>
     <w:r>
@@ -1604,7 +1646,7 @@
     <w:charset w:val="00"/>
     <w:family w:val="swiss"/>
     <w:pitch w:val="variable"/>
-    <w:sig w:usb0="E0002AFF" w:usb1="4000ACFF" w:usb2="00000001" w:usb3="00000000" w:csb0="000001FF" w:csb1="00000000"/>
+    <w:sig w:usb0="E0002EFF" w:usb1="C000247B" w:usb2="00000009" w:usb3="00000000" w:csb0="000001FF" w:csb1="00000000"/>
   </w:font>
   <w:font w:name="Yu Mincho">
     <w:altName w:val="游明朝"/>
@@ -1619,14 +1661,14 @@
     <w:charset w:val="00"/>
     <w:family w:val="swiss"/>
     <w:pitch w:val="variable"/>
-    <w:sig w:usb0="E0002AFF" w:usb1="C0007843" w:usb2="00000009" w:usb3="00000000" w:csb0="000001FF" w:csb1="00000000"/>
+    <w:sig w:usb0="E0002EFF" w:usb1="C000785B" w:usb2="00000009" w:usb3="00000000" w:csb0="000001FF" w:csb1="00000000"/>
   </w:font>
   <w:font w:name="Calibri Light">
     <w:panose1 w:val="020F0302020204030204"/>
     <w:charset w:val="00"/>
     <w:family w:val="swiss"/>
     <w:pitch w:val="variable"/>
-    <w:sig w:usb0="A0002AEF" w:usb1="4000207B" w:usb2="00000000" w:usb3="00000000" w:csb0="000001FF" w:csb1="00000000"/>
+    <w:sig w:usb0="E0002AFF" w:usb1="C000247B" w:usb2="00000009" w:usb3="00000000" w:csb0="000001FF" w:csb1="00000000"/>
   </w:font>
   <w:font w:name="Yu Gothic Light">
     <w:altName w:val="游ゴシック Light"/>
@@ -1641,7 +1683,7 @@
     <w:charset w:val="00"/>
     <w:family w:val="roman"/>
     <w:pitch w:val="variable"/>
-    <w:sig w:usb0="E0002AFF" w:usb1="C0007843" w:usb2="00000009" w:usb3="00000000" w:csb0="000001FF" w:csb1="00000000"/>
+    <w:sig w:usb0="E0002EFF" w:usb1="C000785B" w:usb2="00000009" w:usb3="00000000" w:csb0="000001FF" w:csb1="00000000"/>
   </w:font>
 </w:fonts>
 </file>
@@ -1668,6 +1710,8 @@
     <w:rsid w:val="001F692B"/>
     <w:rsid w:val="00334E0E"/>
     <w:rsid w:val="0092010F"/>
+    <w:rsid w:val="00B14683"/>
+    <w:rsid w:val="00BC2960"/>
     <w:rsid w:val="00F957B5"/>
   </w:rsids>
   <m:mathPr>

</xml_diff>

<commit_message>
Hand in documents for the final
</commit_message>
<xml_diff>
--- a/documentation/FinalHandin/Final_Report_PerfectTime.docx
+++ b/documentation/FinalHandin/Final_Report_PerfectTime.docx
@@ -282,7 +282,10 @@
               <w:cnfStyle w:val="000000100000" w:firstRow="0" w:lastRow="0" w:firstColumn="0" w:lastColumn="0" w:oddVBand="0" w:evenVBand="0" w:oddHBand="1" w:evenHBand="0" w:firstRowFirstColumn="0" w:firstRowLastColumn="0" w:lastRowFirstColumn="0" w:lastRowLastColumn="0"/>
             </w:pPr>
             <w:r>
-              <w:t>120</w:t>
+              <w:t>1</w:t>
+            </w:r>
+            <w:r>
+              <w:t>33</w:t>
             </w:r>
           </w:p>
         </w:tc>
@@ -347,10 +350,10 @@
               <w:cnfStyle w:val="000000000000" w:firstRow="0" w:lastRow="0" w:firstColumn="0" w:lastColumn="0" w:oddVBand="0" w:evenVBand="0" w:oddHBand="0" w:evenHBand="0" w:firstRowFirstColumn="0" w:firstRowLastColumn="0" w:lastRowFirstColumn="0" w:lastRowLastColumn="0"/>
             </w:pPr>
             <w:r>
-              <w:t>17</w:t>
+              <w:t>1</w:t>
             </w:r>
             <w:r>
-              <w:t>9</w:t>
+              <w:t>80</w:t>
             </w:r>
           </w:p>
         </w:tc>
@@ -422,7 +425,7 @@
               <w:t>17</w:t>
             </w:r>
             <w:r>
-              <w:t>6</w:t>
+              <w:t>7</w:t>
             </w:r>
           </w:p>
         </w:tc>
@@ -479,10 +482,7 @@
               <w:cnfStyle w:val="000000000000" w:firstRow="0" w:lastRow="0" w:firstColumn="0" w:lastColumn="0" w:oddVBand="0" w:evenVBand="0" w:oddHBand="0" w:evenHBand="0" w:firstRowFirstColumn="0" w:firstRowLastColumn="0" w:lastRowFirstColumn="0" w:lastRowLastColumn="0"/>
             </w:pPr>
             <w:r>
-              <w:t>19</w:t>
-            </w:r>
-            <w:r>
-              <w:t>4</w:t>
+              <w:t>200</w:t>
             </w:r>
           </w:p>
         </w:tc>
@@ -498,25 +498,25 @@
         <w:rPr>
           <w:sz w:val="21"/>
         </w:rPr>
-        <w:t>Out of these 66</w:t>
+        <w:t>Out of these 6</w:t>
+      </w:r>
+      <w:r>
+        <w:rPr>
+          <w:sz w:val="21"/>
+        </w:rPr>
+        <w:t>90</w:t>
+      </w:r>
+      <w:r>
+        <w:rPr>
+          <w:sz w:val="21"/>
+        </w:rPr>
+        <w:t xml:space="preserve"> hours, 30</w:t>
       </w:r>
       <w:r>
         <w:rPr>
           <w:sz w:val="21"/>
         </w:rPr>
         <w:t>9</w:t>
-      </w:r>
-      <w:r>
-        <w:rPr>
-          <w:sz w:val="21"/>
-        </w:rPr>
-        <w:t xml:space="preserve"> hours, 30</w:t>
-      </w:r>
-      <w:r>
-        <w:rPr>
-          <w:sz w:val="21"/>
-        </w:rPr>
-        <w:t>1</w:t>
       </w:r>
       <w:r>
         <w:rPr>
@@ -555,7 +555,13 @@
         <w:rPr>
           <w:sz w:val="21"/>
         </w:rPr>
-        <w:t>16</w:t>
+        <w:t>1</w:t>
+      </w:r>
+      <w:r>
+        <w:rPr>
+          <w:sz w:val="21"/>
+        </w:rPr>
+        <w:t>7</w:t>
       </w:r>
       <w:r>
         <w:rPr>
@@ -585,7 +591,7 @@
         <w:rPr>
           <w:sz w:val="21"/>
         </w:rPr>
-        <w:t>10</w:t>
+        <w:t>2</w:t>
       </w:r>
       <w:r>
         <w:rPr>
@@ -1712,6 +1718,7 @@
     <w:rsid w:val="0092010F"/>
     <w:rsid w:val="00B14683"/>
     <w:rsid w:val="00BC2960"/>
+    <w:rsid w:val="00F576E6"/>
     <w:rsid w:val="00F957B5"/>
   </w:rsids>
   <m:mathPr>

</xml_diff>